<commit_message>
v0.43 Interrupts rearranged and routed through spare and extended pins. Extended Pins 4,5,6 will be used for MMU EA13, EA14, EA15
</commit_message>
<xml_diff>
--- a/EEPROMs/Interrupt Description.docx
+++ b/EEPROMs/Interrupt Description.docx
@@ -1887,7 +1887,7 @@
               <w:rPr>
                 <w:lang w:val="en-US"/>
               </w:rPr>
-              <w:t xml:space="preserve"> bit 0,  PS/2 KBD v.3 bit 1</w:t>
+              <w:t xml:space="preserve"> bit 0</w:t>
             </w:r>
           </w:p>
         </w:tc>
@@ -2031,6 +2031,30 @@
               </w:rPr>
               <w:t>0x18</w:t>
             </w:r>
+            <w:r>
+              <w:rPr>
+                <w:lang w:val="en-US"/>
+              </w:rPr>
+              <w:t xml:space="preserve"> </w:t>
+            </w:r>
+            <w:r>
+              <w:rPr>
+                <w:lang w:val="en-US"/>
+              </w:rPr>
+              <w:t>(</w:t>
+            </w:r>
+            <w:r>
+              <w:rPr>
+                <w:lang w:val="en-US"/>
+              </w:rPr>
+              <w:t>+7</w:t>
+            </w:r>
+            <w:r>
+              <w:rPr>
+                <w:lang w:val="en-US"/>
+              </w:rPr>
+              <w:t>)</w:t>
+            </w:r>
           </w:p>
         </w:tc>
         <w:tc>
@@ -2047,7 +2071,7 @@
               <w:rPr>
                 <w:lang w:val="en-US"/>
               </w:rPr>
-              <w:t>Input of Devices</w:t>
+              <w:t>RS 232 Serial</w:t>
             </w:r>
           </w:p>
         </w:tc>
@@ -2065,7 +2089,7 @@
               <w:rPr>
                 <w:lang w:val="en-US"/>
               </w:rPr>
-              <w:t>IN</w:t>
+              <w:t>BOTH</w:t>
             </w:r>
           </w:p>
         </w:tc>
@@ -2083,32 +2107,16 @@
               <w:rPr>
                 <w:lang w:val="en-US"/>
               </w:rPr>
-              <w:t>Read bits from devices. Used on</w:t>
-            </w:r>
-            <w:r>
-              <w:rPr>
-                <w:lang w:val="en-US"/>
-              </w:rPr>
-              <w:t xml:space="preserve"> OLD</w:t>
-            </w:r>
-            <w:r>
-              <w:rPr>
-                <w:lang w:val="en-US"/>
-              </w:rPr>
-              <w:t xml:space="preserve"> Interrupt Also for </w:t>
-            </w:r>
-            <w:r>
-              <w:rPr>
-                <w:lang w:val="en-US"/>
-              </w:rPr>
-              <w:t>OLD</w:t>
-            </w:r>
-            <w:r>
-              <w:rPr>
-                <w:lang w:val="en-US"/>
-              </w:rPr>
-              <w:t xml:space="preserve"> PS/2 Keyboard v.3 board. Bits 6 &amp; 7</w:t>
-            </w:r>
+              <w:t xml:space="preserve">Serial </w:t>
+            </w:r>
+            <w:proofErr w:type="spellStart"/>
+            <w:r>
+              <w:rPr>
+                <w:lang w:val="en-US"/>
+              </w:rPr>
+              <w:t>Comms</w:t>
+            </w:r>
+            <w:proofErr w:type="spellEnd"/>
           </w:p>
         </w:tc>
         <w:tc>
@@ -2125,13 +2133,7 @@
               <w:rPr>
                 <w:lang w:val="en-US"/>
               </w:rPr>
-              <w:t>SP</w:t>
-            </w:r>
-            <w:r>
-              <w:rPr>
-                <w:lang w:val="en-US"/>
-              </w:rPr>
-              <w:t>2</w:t>
+              <w:t>SP2</w:t>
             </w:r>
           </w:p>
         </w:tc>
@@ -2151,7 +2153,7 @@
               <w:rPr>
                 <w:lang w:val="en-US"/>
               </w:rPr>
-              <w:t>0x20-0x27</w:t>
+              <w:t>0x20</w:t>
             </w:r>
           </w:p>
         </w:tc>
@@ -2169,7 +2171,7 @@
               <w:rPr>
                 <w:lang w:val="en-US"/>
               </w:rPr>
-              <w:t>RS 232 Serial</w:t>
+              <w:t>PS/2 Keyboard</w:t>
             </w:r>
           </w:p>
         </w:tc>
@@ -2205,16 +2207,8 @@
               <w:rPr>
                 <w:lang w:val="en-US"/>
               </w:rPr>
-              <w:t xml:space="preserve">Serial </w:t>
-            </w:r>
-            <w:proofErr w:type="spellStart"/>
-            <w:r>
-              <w:rPr>
-                <w:lang w:val="en-US"/>
-              </w:rPr>
-              <w:t>Comms</w:t>
-            </w:r>
-            <w:proofErr w:type="spellEnd"/>
+              <w:t>Control the new Ps/2 Keyboard v5 Board</w:t>
+            </w:r>
           </w:p>
         </w:tc>
         <w:tc>
@@ -2231,13 +2225,7 @@
               <w:rPr>
                 <w:lang w:val="en-US"/>
               </w:rPr>
-              <w:t>SP</w:t>
-            </w:r>
-            <w:r>
-              <w:rPr>
-                <w:lang w:val="en-US"/>
-              </w:rPr>
-              <w:t>1</w:t>
+              <w:t xml:space="preserve">SP1 </w:t>
             </w:r>
           </w:p>
         </w:tc>
@@ -2259,6 +2247,30 @@
               </w:rPr>
               <w:t>0x28</w:t>
             </w:r>
+            <w:r>
+              <w:rPr>
+                <w:lang w:val="en-US"/>
+              </w:rPr>
+              <w:t xml:space="preserve"> </w:t>
+            </w:r>
+            <w:r>
+              <w:rPr>
+                <w:lang w:val="en-US"/>
+              </w:rPr>
+              <w:t>(</w:t>
+            </w:r>
+            <w:r>
+              <w:rPr>
+                <w:lang w:val="en-US"/>
+              </w:rPr>
+              <w:t>+7</w:t>
+            </w:r>
+            <w:r>
+              <w:rPr>
+                <w:lang w:val="en-US"/>
+              </w:rPr>
+              <w:t>)</w:t>
+            </w:r>
           </w:p>
         </w:tc>
         <w:tc>
@@ -2271,6 +2283,12 @@
                 <w:lang w:val="en-US"/>
               </w:rPr>
             </w:pPr>
+            <w:r>
+              <w:rPr>
+                <w:lang w:val="en-US"/>
+              </w:rPr>
+              <w:t>Storage Card via RS232</w:t>
+            </w:r>
           </w:p>
         </w:tc>
         <w:tc>
@@ -2283,6 +2301,12 @@
                 <w:lang w:val="en-US"/>
               </w:rPr>
             </w:pPr>
+            <w:r>
+              <w:rPr>
+                <w:lang w:val="en-US"/>
+              </w:rPr>
+              <w:t>BOTH</w:t>
+            </w:r>
           </w:p>
         </w:tc>
         <w:tc>
@@ -2295,6 +2319,34 @@
                 <w:lang w:val="en-US"/>
               </w:rPr>
             </w:pPr>
+            <w:r>
+              <w:rPr>
+                <w:lang w:val="en-US"/>
+              </w:rPr>
+              <w:t xml:space="preserve">Serial </w:t>
+            </w:r>
+            <w:proofErr w:type="spellStart"/>
+            <w:r>
+              <w:rPr>
+                <w:lang w:val="en-US"/>
+              </w:rPr>
+              <w:t>Comms</w:t>
+            </w:r>
+            <w:proofErr w:type="spellEnd"/>
+            <w:r>
+              <w:rPr>
+                <w:lang w:val="en-US"/>
+              </w:rPr>
+              <w:t xml:space="preserve"> to </w:t>
+            </w:r>
+            <w:proofErr w:type="spellStart"/>
+            <w:r>
+              <w:rPr>
+                <w:lang w:val="en-US"/>
+              </w:rPr>
+              <w:t>Arduino</w:t>
+            </w:r>
+            <w:proofErr w:type="spellEnd"/>
           </w:p>
         </w:tc>
         <w:tc>
@@ -2307,6 +2359,12 @@
                 <w:lang w:val="en-US"/>
               </w:rPr>
             </w:pPr>
+            <w:r>
+              <w:rPr>
+                <w:lang w:val="en-US"/>
+              </w:rPr>
+              <w:t>SP0</w:t>
+            </w:r>
           </w:p>
         </w:tc>
       </w:tr>
@@ -2325,7 +2383,7 @@
               <w:rPr>
                 <w:lang w:val="en-US"/>
               </w:rPr>
-              <w:t>0x30-0x37</w:t>
+              <w:t>0x30</w:t>
             </w:r>
           </w:p>
         </w:tc>
@@ -2339,12 +2397,6 @@
                 <w:lang w:val="en-US"/>
               </w:rPr>
             </w:pPr>
-            <w:r>
-              <w:rPr>
-                <w:lang w:val="en-US"/>
-              </w:rPr>
-              <w:t>Storage Card via RS232</w:t>
-            </w:r>
           </w:p>
         </w:tc>
         <w:tc>
@@ -2357,12 +2409,6 @@
                 <w:lang w:val="en-US"/>
               </w:rPr>
             </w:pPr>
-            <w:r>
-              <w:rPr>
-                <w:lang w:val="en-US"/>
-              </w:rPr>
-              <w:t>BOTH</w:t>
-            </w:r>
           </w:p>
         </w:tc>
         <w:tc>
@@ -2375,34 +2421,6 @@
                 <w:lang w:val="en-US"/>
               </w:rPr>
             </w:pPr>
-            <w:r>
-              <w:rPr>
-                <w:lang w:val="en-US"/>
-              </w:rPr>
-              <w:t xml:space="preserve">Serial </w:t>
-            </w:r>
-            <w:proofErr w:type="spellStart"/>
-            <w:r>
-              <w:rPr>
-                <w:lang w:val="en-US"/>
-              </w:rPr>
-              <w:t>Comms</w:t>
-            </w:r>
-            <w:proofErr w:type="spellEnd"/>
-            <w:r>
-              <w:rPr>
-                <w:lang w:val="en-US"/>
-              </w:rPr>
-              <w:t xml:space="preserve"> to </w:t>
-            </w:r>
-            <w:proofErr w:type="spellStart"/>
-            <w:r>
-              <w:rPr>
-                <w:lang w:val="en-US"/>
-              </w:rPr>
-              <w:t>Arduino</w:t>
-            </w:r>
-            <w:proofErr w:type="spellEnd"/>
           </w:p>
         </w:tc>
         <w:tc>
@@ -2415,18 +2433,6 @@
                 <w:lang w:val="en-US"/>
               </w:rPr>
             </w:pPr>
-            <w:r>
-              <w:rPr>
-                <w:lang w:val="en-US"/>
-              </w:rPr>
-              <w:t>SP</w:t>
-            </w:r>
-            <w:r>
-              <w:rPr>
-                <w:lang w:val="en-US"/>
-              </w:rPr>
-              <w:t>0</w:t>
-            </w:r>
           </w:p>
         </w:tc>
       </w:tr>
@@ -2529,12 +2535,6 @@
                 <w:lang w:val="en-US"/>
               </w:rPr>
             </w:pPr>
-            <w:r>
-              <w:rPr>
-                <w:lang w:val="en-US"/>
-              </w:rPr>
-              <w:t>Interrupt Module</w:t>
-            </w:r>
           </w:p>
         </w:tc>
         <w:tc>
@@ -2548,12 +2548,6 @@
                 <w:lang w:val="en-US"/>
               </w:rPr>
             </w:pPr>
-            <w:r>
-              <w:rPr>
-                <w:lang w:val="en-US"/>
-              </w:rPr>
-              <w:t>BOTH</w:t>
-            </w:r>
           </w:p>
         </w:tc>
         <w:tc>
@@ -2567,38 +2561,6 @@
                 <w:lang w:val="en-US"/>
               </w:rPr>
             </w:pPr>
-            <w:r>
-              <w:rPr>
-                <w:lang w:val="en-US"/>
-              </w:rPr>
-              <w:t>Clear an Interrupt</w:t>
-            </w:r>
-            <w:r>
-              <w:rPr>
-                <w:lang w:val="en-US"/>
-              </w:rPr>
-              <w:t xml:space="preserve">, Read </w:t>
-            </w:r>
-            <w:proofErr w:type="spellStart"/>
-            <w:r>
-              <w:rPr>
-                <w:lang w:val="en-US"/>
-              </w:rPr>
-              <w:t>Int</w:t>
-            </w:r>
-            <w:proofErr w:type="spellEnd"/>
-            <w:r>
-              <w:rPr>
-                <w:lang w:val="en-US"/>
-              </w:rPr>
-              <w:t xml:space="preserve"> no </w:t>
-            </w:r>
-            <w:r>
-              <w:rPr>
-                <w:lang w:val="en-US"/>
-              </w:rPr>
-              <w:t>Device Bits 0-2.</w:t>
-            </w:r>
           </w:p>
         </w:tc>
         <w:tc>
@@ -2612,18 +2574,6 @@
                 <w:lang w:val="en-US"/>
               </w:rPr>
             </w:pPr>
-            <w:r>
-              <w:rPr>
-                <w:lang w:val="en-US"/>
-              </w:rPr>
-              <w:t>EX</w:t>
-            </w:r>
-            <w:r>
-              <w:rPr>
-                <w:lang w:val="en-US"/>
-              </w:rPr>
-              <w:t>3</w:t>
-            </w:r>
           </w:p>
         </w:tc>
       </w:tr>
@@ -2643,7 +2593,7 @@
               <w:rPr>
                 <w:lang w:val="en-US"/>
               </w:rPr>
-              <w:t>0x48-0x4B</w:t>
+              <w:t>0x48</w:t>
             </w:r>
           </w:p>
         </w:tc>
@@ -2658,12 +2608,6 @@
                 <w:lang w:val="en-US"/>
               </w:rPr>
             </w:pPr>
-            <w:r>
-              <w:rPr>
-                <w:lang w:val="en-US"/>
-              </w:rPr>
-              <w:t>I2C Module</w:t>
-            </w:r>
           </w:p>
         </w:tc>
         <w:tc>
@@ -2677,12 +2621,6 @@
                 <w:lang w:val="en-US"/>
               </w:rPr>
             </w:pPr>
-            <w:r>
-              <w:rPr>
-                <w:lang w:val="en-US"/>
-              </w:rPr>
-              <w:t>BOTH</w:t>
-            </w:r>
           </w:p>
         </w:tc>
         <w:tc>
@@ -2696,12 +2634,6 @@
                 <w:lang w:val="en-US"/>
               </w:rPr>
             </w:pPr>
-            <w:r>
-              <w:rPr>
-                <w:lang w:val="en-US"/>
-              </w:rPr>
-              <w:t>Control I2C Module &amp; devices</w:t>
-            </w:r>
           </w:p>
         </w:tc>
         <w:tc>
@@ -2715,12 +2647,6 @@
                 <w:lang w:val="en-US"/>
               </w:rPr>
             </w:pPr>
-            <w:r>
-              <w:rPr>
-                <w:lang w:val="en-US"/>
-              </w:rPr>
-              <w:t>EX2</w:t>
-            </w:r>
           </w:p>
         </w:tc>
       </w:tr>
@@ -2974,6 +2900,12 @@
                 <w:lang w:val="en-US"/>
               </w:rPr>
             </w:pPr>
+            <w:r>
+              <w:rPr>
+                <w:lang w:val="en-US"/>
+              </w:rPr>
+              <w:t>Interrupt Module</w:t>
+            </w:r>
           </w:p>
         </w:tc>
         <w:tc>
@@ -2987,6 +2919,12 @@
                 <w:lang w:val="en-US"/>
               </w:rPr>
             </w:pPr>
+            <w:r>
+              <w:rPr>
+                <w:lang w:val="en-US"/>
+              </w:rPr>
+              <w:t>BOTH</w:t>
+            </w:r>
           </w:p>
         </w:tc>
         <w:tc>
@@ -3000,6 +2938,26 @@
                 <w:lang w:val="en-US"/>
               </w:rPr>
             </w:pPr>
+            <w:r>
+              <w:rPr>
+                <w:lang w:val="en-US"/>
+              </w:rPr>
+              <w:t xml:space="preserve">Clear an Interrupt, Read </w:t>
+            </w:r>
+            <w:proofErr w:type="spellStart"/>
+            <w:r>
+              <w:rPr>
+                <w:lang w:val="en-US"/>
+              </w:rPr>
+              <w:t>Int</w:t>
+            </w:r>
+            <w:proofErr w:type="spellEnd"/>
+            <w:r>
+              <w:rPr>
+                <w:lang w:val="en-US"/>
+              </w:rPr>
+              <w:t xml:space="preserve"> no Device Bits 0-2.</w:t>
+            </w:r>
           </w:p>
         </w:tc>
         <w:tc>
@@ -3013,6 +2971,12 @@
                 <w:lang w:val="en-US"/>
               </w:rPr>
             </w:pPr>
+            <w:r>
+              <w:rPr>
+                <w:lang w:val="en-US"/>
+              </w:rPr>
+              <w:t>EX3</w:t>
+            </w:r>
           </w:p>
         </w:tc>
       </w:tr>
@@ -3034,6 +2998,12 @@
               </w:rPr>
               <w:t>0x70</w:t>
             </w:r>
+            <w:r>
+              <w:rPr>
+                <w:lang w:val="en-US"/>
+              </w:rPr>
+              <w:t xml:space="preserve"> (+4)</w:t>
+            </w:r>
           </w:p>
         </w:tc>
         <w:tc>
@@ -3047,6 +3017,12 @@
                 <w:lang w:val="en-US"/>
               </w:rPr>
             </w:pPr>
+            <w:r>
+              <w:rPr>
+                <w:lang w:val="en-US"/>
+              </w:rPr>
+              <w:t>I2C Module</w:t>
+            </w:r>
           </w:p>
         </w:tc>
         <w:tc>
@@ -3060,6 +3036,12 @@
                 <w:lang w:val="en-US"/>
               </w:rPr>
             </w:pPr>
+            <w:r>
+              <w:rPr>
+                <w:lang w:val="en-US"/>
+              </w:rPr>
+              <w:t>BOTH</w:t>
+            </w:r>
           </w:p>
         </w:tc>
         <w:tc>
@@ -3073,6 +3055,12 @@
                 <w:lang w:val="en-US"/>
               </w:rPr>
             </w:pPr>
+            <w:r>
+              <w:rPr>
+                <w:lang w:val="en-US"/>
+              </w:rPr>
+              <w:t>Control I2C Module &amp; devices</w:t>
+            </w:r>
           </w:p>
         </w:tc>
         <w:tc>
@@ -3086,6 +3074,18 @@
                 <w:lang w:val="en-US"/>
               </w:rPr>
             </w:pPr>
+            <w:r>
+              <w:rPr>
+                <w:lang w:val="en-US"/>
+              </w:rPr>
+              <w:t>EX</w:t>
+            </w:r>
+            <w:r>
+              <w:rPr>
+                <w:lang w:val="en-US"/>
+              </w:rPr>
+              <w:t>2</w:t>
+            </w:r>
           </w:p>
         </w:tc>
       </w:tr>
@@ -3124,7 +3124,7 @@
               <w:rPr>
                 <w:lang w:val="en-US"/>
               </w:rPr>
-              <w:t>PS/2 Keyboard</w:t>
+              <w:t>Input of Devices</w:t>
             </w:r>
           </w:p>
         </w:tc>
@@ -3143,7 +3143,7 @@
               <w:rPr>
                 <w:lang w:val="en-US"/>
               </w:rPr>
-              <w:t>BOTH</w:t>
+              <w:t>IN</w:t>
             </w:r>
           </w:p>
         </w:tc>
@@ -3162,7 +3162,7 @@
               <w:rPr>
                 <w:lang w:val="en-US"/>
               </w:rPr>
-              <w:t>Control the new Ps/2 Keyboard v5 Board</w:t>
+              <w:t>Read bits from devices NOT USED</w:t>
             </w:r>
           </w:p>
         </w:tc>

</xml_diff>

<commit_message>
v 0.48 sound support Sound module ATL_sound interface
</commit_message>
<xml_diff>
--- a/EEPROMs/Interrupt Description.docx
+++ b/EEPROMs/Interrupt Description.docx
@@ -2,1555 +2,6 @@
 <file path=word/document.xml><?xml version="1.0" encoding="utf-8"?>
 <w:document xmlns:ve="http://schemas.openxmlformats.org/markup-compatibility/2006" xmlns:o="urn:schemas-microsoft-com:office:office" xmlns:r="http://schemas.openxmlformats.org/officeDocument/2006/relationships" xmlns:m="http://schemas.openxmlformats.org/officeDocument/2006/math" xmlns:v="urn:schemas-microsoft-com:vml" xmlns:wp="http://schemas.openxmlformats.org/drawingml/2006/wordprocessingDrawing" xmlns:w10="urn:schemas-microsoft-com:office:word" xmlns:w="http://schemas.openxmlformats.org/wordprocessingml/2006/main" xmlns:wne="http://schemas.microsoft.com/office/word/2006/wordml">
   <w:body>
-    <w:tbl>
-      <w:tblPr>
-        <w:tblStyle w:val="a3"/>
-        <w:tblW w:w="9923" w:type="dxa"/>
-        <w:tblInd w:w="-743" w:type="dxa"/>
-        <w:tblLook w:val="04A0"/>
-      </w:tblPr>
-      <w:tblGrid>
-        <w:gridCol w:w="1342"/>
-        <w:gridCol w:w="2344"/>
-        <w:gridCol w:w="950"/>
-        <w:gridCol w:w="2878"/>
-        <w:gridCol w:w="2409"/>
-      </w:tblGrid>
-      <w:tr>
-        <w:tc>
-          <w:tcPr>
-            <w:tcW w:w="1342" w:type="dxa"/>
-            <w:shd w:val="clear" w:color="auto" w:fill="4BACC6" w:themeFill="accent5"/>
-          </w:tcPr>
-          <w:p>
-            <w:pPr>
-              <w:jc w:val="center"/>
-              <w:rPr>
-                <w:b/>
-                <w:color w:val="FFFFFF" w:themeColor="background1"/>
-                <w:lang w:val="en-US"/>
-              </w:rPr>
-            </w:pPr>
-            <w:r>
-              <w:rPr>
-                <w:b/>
-                <w:color w:val="FFFFFF" w:themeColor="background1"/>
-                <w:lang w:val="en-US"/>
-              </w:rPr>
-              <w:t>Interrupt No</w:t>
-            </w:r>
-          </w:p>
-        </w:tc>
-        <w:tc>
-          <w:tcPr>
-            <w:tcW w:w="2344" w:type="dxa"/>
-            <w:shd w:val="clear" w:color="auto" w:fill="4BACC6" w:themeFill="accent5"/>
-          </w:tcPr>
-          <w:p>
-            <w:pPr>
-              <w:jc w:val="center"/>
-              <w:rPr>
-                <w:b/>
-                <w:color w:val="FFFFFF" w:themeColor="background1"/>
-                <w:lang w:val="en-US"/>
-              </w:rPr>
-            </w:pPr>
-            <w:r>
-              <w:rPr>
-                <w:b/>
-                <w:color w:val="FFFFFF" w:themeColor="background1"/>
-                <w:lang w:val="en-US"/>
-              </w:rPr>
-              <w:t>Device</w:t>
-            </w:r>
-          </w:p>
-        </w:tc>
-        <w:tc>
-          <w:tcPr>
-            <w:tcW w:w="950" w:type="dxa"/>
-            <w:shd w:val="clear" w:color="auto" w:fill="4BACC6" w:themeFill="accent5"/>
-          </w:tcPr>
-          <w:p>
-            <w:pPr>
-              <w:jc w:val="center"/>
-              <w:rPr>
-                <w:b/>
-                <w:color w:val="FFFFFF" w:themeColor="background1"/>
-                <w:lang w:val="en-US"/>
-              </w:rPr>
-            </w:pPr>
-            <w:r>
-              <w:rPr>
-                <w:b/>
-                <w:color w:val="FFFFFF" w:themeColor="background1"/>
-                <w:lang w:val="en-US"/>
-              </w:rPr>
-              <w:t>IN/OUT</w:t>
-            </w:r>
-          </w:p>
-        </w:tc>
-        <w:tc>
-          <w:tcPr>
-            <w:tcW w:w="2878" w:type="dxa"/>
-            <w:shd w:val="clear" w:color="auto" w:fill="4BACC6" w:themeFill="accent5"/>
-          </w:tcPr>
-          <w:p>
-            <w:pPr>
-              <w:jc w:val="center"/>
-              <w:rPr>
-                <w:b/>
-                <w:color w:val="FFFFFF" w:themeColor="background1"/>
-                <w:lang w:val="en-US"/>
-              </w:rPr>
-            </w:pPr>
-            <w:r>
-              <w:rPr>
-                <w:b/>
-                <w:color w:val="FFFFFF" w:themeColor="background1"/>
-                <w:lang w:val="en-US"/>
-              </w:rPr>
-              <w:t>Description</w:t>
-            </w:r>
-          </w:p>
-        </w:tc>
-        <w:tc>
-          <w:tcPr>
-            <w:tcW w:w="2409" w:type="dxa"/>
-            <w:shd w:val="clear" w:color="auto" w:fill="4BACC6" w:themeFill="accent5"/>
-          </w:tcPr>
-          <w:p>
-            <w:pPr>
-              <w:jc w:val="center"/>
-              <w:rPr>
-                <w:b/>
-                <w:color w:val="FFFFFF" w:themeColor="background1"/>
-                <w:lang w:val="en-US"/>
-              </w:rPr>
-            </w:pPr>
-            <w:r>
-              <w:rPr>
-                <w:b/>
-                <w:color w:val="FFFFFF" w:themeColor="background1"/>
-                <w:lang w:val="en-US"/>
-              </w:rPr>
-              <w:t>Connection</w:t>
-            </w:r>
-          </w:p>
-          <w:p>
-            <w:pPr>
-              <w:jc w:val="center"/>
-              <w:rPr>
-                <w:b/>
-                <w:color w:val="FFFFFF" w:themeColor="background1"/>
-                <w:lang w:val="en-US"/>
-              </w:rPr>
-            </w:pPr>
-            <w:r>
-              <w:rPr>
-                <w:b/>
-                <w:color w:val="FFFFFF" w:themeColor="background1"/>
-                <w:lang w:val="en-US"/>
-              </w:rPr>
-              <w:t>SP0–5 or EX1–6</w:t>
-            </w:r>
-          </w:p>
-        </w:tc>
-      </w:tr>
-      <w:tr>
-        <w:tc>
-          <w:tcPr>
-            <w:tcW w:w="1342" w:type="dxa"/>
-          </w:tcPr>
-          <w:p>
-            <w:pPr>
-              <w:rPr>
-                <w:lang w:val="en-US"/>
-              </w:rPr>
-            </w:pPr>
-            <w:r>
-              <w:rPr>
-                <w:lang w:val="en-US"/>
-              </w:rPr>
-              <w:t>0x00</w:t>
-            </w:r>
-          </w:p>
-        </w:tc>
-        <w:tc>
-          <w:tcPr>
-            <w:tcW w:w="2344" w:type="dxa"/>
-          </w:tcPr>
-          <w:p>
-            <w:pPr>
-              <w:rPr>
-                <w:lang w:val="en-US"/>
-              </w:rPr>
-            </w:pPr>
-            <w:r>
-              <w:rPr>
-                <w:lang w:val="en-US"/>
-              </w:rPr>
-              <w:t>MMU-Memory Mgmt Unit</w:t>
-            </w:r>
-          </w:p>
-        </w:tc>
-        <w:tc>
-          <w:tcPr>
-            <w:tcW w:w="950" w:type="dxa"/>
-          </w:tcPr>
-          <w:p>
-            <w:pPr>
-              <w:rPr>
-                <w:lang w:val="en-US"/>
-              </w:rPr>
-            </w:pPr>
-            <w:r>
-              <w:rPr>
-                <w:lang w:val="en-US"/>
-              </w:rPr>
-              <w:t>OUT</w:t>
-            </w:r>
-          </w:p>
-        </w:tc>
-        <w:tc>
-          <w:tcPr>
-            <w:tcW w:w="2878" w:type="dxa"/>
-          </w:tcPr>
-          <w:p>
-            <w:pPr>
-              <w:rPr>
-                <w:lang w:val="en-US"/>
-              </w:rPr>
-            </w:pPr>
-            <w:r>
-              <w:rPr>
-                <w:lang w:val="en-US"/>
-              </w:rPr>
-              <w:t>Set page in bank 0-7</w:t>
-            </w:r>
-          </w:p>
-        </w:tc>
-        <w:tc>
-          <w:tcPr>
-            <w:tcW w:w="2409" w:type="dxa"/>
-          </w:tcPr>
-          <w:p>
-            <w:pPr>
-              <w:rPr>
-                <w:lang w:val="en-US"/>
-              </w:rPr>
-            </w:pPr>
-            <w:r>
-              <w:rPr>
-                <w:lang w:val="en-US"/>
-              </w:rPr>
-              <w:t>EX4</w:t>
-            </w:r>
-          </w:p>
-        </w:tc>
-      </w:tr>
-      <w:tr>
-        <w:tc>
-          <w:tcPr>
-            <w:tcW w:w="1342" w:type="dxa"/>
-          </w:tcPr>
-          <w:p>
-            <w:pPr>
-              <w:rPr>
-                <w:lang w:val="en-US"/>
-              </w:rPr>
-            </w:pPr>
-            <w:r>
-              <w:rPr>
-                <w:lang w:val="en-US"/>
-              </w:rPr>
-              <w:t>0x08</w:t>
-            </w:r>
-          </w:p>
-        </w:tc>
-        <w:tc>
-          <w:tcPr>
-            <w:tcW w:w="2344" w:type="dxa"/>
-          </w:tcPr>
-          <w:p>
-            <w:pPr>
-              <w:rPr>
-                <w:lang w:val="en-US"/>
-              </w:rPr>
-            </w:pPr>
-            <w:r>
-              <w:rPr>
-                <w:lang w:val="en-US"/>
-              </w:rPr>
-              <w:t>Flip-Flops</w:t>
-            </w:r>
-          </w:p>
-        </w:tc>
-        <w:tc>
-          <w:tcPr>
-            <w:tcW w:w="950" w:type="dxa"/>
-          </w:tcPr>
-          <w:p>
-            <w:pPr>
-              <w:rPr>
-                <w:lang w:val="en-US"/>
-              </w:rPr>
-            </w:pPr>
-            <w:r>
-              <w:rPr>
-                <w:lang w:val="en-US"/>
-              </w:rPr>
-              <w:t>OUT</w:t>
-            </w:r>
-          </w:p>
-        </w:tc>
-        <w:tc>
-          <w:tcPr>
-            <w:tcW w:w="2878" w:type="dxa"/>
-          </w:tcPr>
-          <w:p>
-            <w:pPr>
-              <w:rPr>
-                <w:lang w:val="en-US"/>
-              </w:rPr>
-            </w:pPr>
-            <w:r>
-              <w:rPr>
-                <w:lang w:val="en-US"/>
-              </w:rPr>
-              <w:t xml:space="preserve">Set or Reset Flip-Flops used by several devices. Each device uses a set of bits. </w:t>
-            </w:r>
-            <w:proofErr w:type="spellStart"/>
-            <w:r>
-              <w:rPr>
-                <w:lang w:val="en-US"/>
-              </w:rPr>
-              <w:t>EEprom</w:t>
-            </w:r>
-            <w:proofErr w:type="spellEnd"/>
-            <w:r>
-              <w:rPr>
-                <w:lang w:val="en-US"/>
-              </w:rPr>
-              <w:t xml:space="preserve"> bit 0,  PS/2 KBD v.3 bit 1</w:t>
-            </w:r>
-          </w:p>
-        </w:tc>
-        <w:tc>
-          <w:tcPr>
-            <w:tcW w:w="2409" w:type="dxa"/>
-          </w:tcPr>
-          <w:p>
-            <w:pPr>
-              <w:rPr>
-                <w:lang w:val="en-US"/>
-              </w:rPr>
-            </w:pPr>
-            <w:r>
-              <w:rPr>
-                <w:lang w:val="en-US"/>
-              </w:rPr>
-              <w:t>SP5</w:t>
-            </w:r>
-          </w:p>
-        </w:tc>
-      </w:tr>
-      <w:tr>
-        <w:tc>
-          <w:tcPr>
-            <w:tcW w:w="1342" w:type="dxa"/>
-          </w:tcPr>
-          <w:p>
-            <w:pPr>
-              <w:rPr>
-                <w:lang w:val="en-US"/>
-              </w:rPr>
-            </w:pPr>
-            <w:r>
-              <w:rPr>
-                <w:lang w:val="en-US"/>
-              </w:rPr>
-              <w:t>0x10</w:t>
-            </w:r>
-          </w:p>
-        </w:tc>
-        <w:tc>
-          <w:tcPr>
-            <w:tcW w:w="2344" w:type="dxa"/>
-          </w:tcPr>
-          <w:p>
-            <w:pPr>
-              <w:rPr>
-                <w:lang w:val="en-US"/>
-              </w:rPr>
-            </w:pPr>
-            <w:r>
-              <w:rPr>
-                <w:lang w:val="en-US"/>
-              </w:rPr>
-              <w:t>TFT LCD w SSD1963</w:t>
-            </w:r>
-          </w:p>
-        </w:tc>
-        <w:tc>
-          <w:tcPr>
-            <w:tcW w:w="950" w:type="dxa"/>
-          </w:tcPr>
-          <w:p>
-            <w:pPr>
-              <w:rPr>
-                <w:lang w:val="en-US"/>
-              </w:rPr>
-            </w:pPr>
-            <w:r>
-              <w:rPr>
-                <w:lang w:val="en-US"/>
-              </w:rPr>
-              <w:t>BOTH</w:t>
-            </w:r>
-          </w:p>
-        </w:tc>
-        <w:tc>
-          <w:tcPr>
-            <w:tcW w:w="2878" w:type="dxa"/>
-          </w:tcPr>
-          <w:p>
-            <w:pPr>
-              <w:rPr>
-                <w:lang w:val="en-US"/>
-              </w:rPr>
-            </w:pPr>
-            <w:r>
-              <w:rPr>
-                <w:lang w:val="en-US"/>
-              </w:rPr>
-              <w:t>Control The TFT Screen</w:t>
-            </w:r>
-          </w:p>
-        </w:tc>
-        <w:tc>
-          <w:tcPr>
-            <w:tcW w:w="2409" w:type="dxa"/>
-          </w:tcPr>
-          <w:p>
-            <w:pPr>
-              <w:rPr>
-                <w:lang w:val="en-US"/>
-              </w:rPr>
-            </w:pPr>
-            <w:r>
-              <w:rPr>
-                <w:lang w:val="en-US"/>
-              </w:rPr>
-              <w:t>SP4</w:t>
-            </w:r>
-          </w:p>
-        </w:tc>
-      </w:tr>
-      <w:tr>
-        <w:tc>
-          <w:tcPr>
-            <w:tcW w:w="1342" w:type="dxa"/>
-          </w:tcPr>
-          <w:p>
-            <w:pPr>
-              <w:rPr>
-                <w:lang w:val="en-US"/>
-              </w:rPr>
-            </w:pPr>
-            <w:r>
-              <w:rPr>
-                <w:lang w:val="en-US"/>
-              </w:rPr>
-              <w:t>0x18</w:t>
-            </w:r>
-          </w:p>
-        </w:tc>
-        <w:tc>
-          <w:tcPr>
-            <w:tcW w:w="2344" w:type="dxa"/>
-          </w:tcPr>
-          <w:p>
-            <w:pPr>
-              <w:rPr>
-                <w:lang w:val="en-US"/>
-              </w:rPr>
-            </w:pPr>
-            <w:r>
-              <w:rPr>
-                <w:lang w:val="en-US"/>
-              </w:rPr>
-              <w:t>Input of Devices</w:t>
-            </w:r>
-          </w:p>
-        </w:tc>
-        <w:tc>
-          <w:tcPr>
-            <w:tcW w:w="950" w:type="dxa"/>
-          </w:tcPr>
-          <w:p>
-            <w:pPr>
-              <w:rPr>
-                <w:lang w:val="en-US"/>
-              </w:rPr>
-            </w:pPr>
-            <w:r>
-              <w:rPr>
-                <w:lang w:val="en-US"/>
-              </w:rPr>
-              <w:t>IN</w:t>
-            </w:r>
-          </w:p>
-        </w:tc>
-        <w:tc>
-          <w:tcPr>
-            <w:tcW w:w="2878" w:type="dxa"/>
-          </w:tcPr>
-          <w:p>
-            <w:pPr>
-              <w:rPr>
-                <w:lang w:val="en-US"/>
-              </w:rPr>
-            </w:pPr>
-            <w:r>
-              <w:rPr>
-                <w:lang w:val="en-US"/>
-              </w:rPr>
-              <w:t>Read bits from devices. Used on Interrupt Device Bits 0-2. Also for old PS/2 Keyboard v.3 board. Bits 6 &amp; 7</w:t>
-            </w:r>
-          </w:p>
-        </w:tc>
-        <w:tc>
-          <w:tcPr>
-            <w:tcW w:w="2409" w:type="dxa"/>
-          </w:tcPr>
-          <w:p>
-            <w:pPr>
-              <w:rPr>
-                <w:lang w:val="en-US"/>
-              </w:rPr>
-            </w:pPr>
-            <w:r>
-              <w:rPr>
-                <w:lang w:val="en-US"/>
-              </w:rPr>
-              <w:t>SP3</w:t>
-            </w:r>
-          </w:p>
-        </w:tc>
-      </w:tr>
-      <w:tr>
-        <w:tc>
-          <w:tcPr>
-            <w:tcW w:w="1342" w:type="dxa"/>
-          </w:tcPr>
-          <w:p>
-            <w:pPr>
-              <w:rPr>
-                <w:lang w:val="en-US"/>
-              </w:rPr>
-            </w:pPr>
-            <w:r>
-              <w:rPr>
-                <w:lang w:val="en-US"/>
-              </w:rPr>
-              <w:t>0x20-0x27</w:t>
-            </w:r>
-          </w:p>
-        </w:tc>
-        <w:tc>
-          <w:tcPr>
-            <w:tcW w:w="2344" w:type="dxa"/>
-          </w:tcPr>
-          <w:p>
-            <w:pPr>
-              <w:rPr>
-                <w:lang w:val="en-US"/>
-              </w:rPr>
-            </w:pPr>
-            <w:r>
-              <w:rPr>
-                <w:lang w:val="en-US"/>
-              </w:rPr>
-              <w:t>RS 232 Serial</w:t>
-            </w:r>
-          </w:p>
-        </w:tc>
-        <w:tc>
-          <w:tcPr>
-            <w:tcW w:w="950" w:type="dxa"/>
-          </w:tcPr>
-          <w:p>
-            <w:pPr>
-              <w:rPr>
-                <w:lang w:val="en-US"/>
-              </w:rPr>
-            </w:pPr>
-            <w:r>
-              <w:rPr>
-                <w:lang w:val="en-US"/>
-              </w:rPr>
-              <w:t>BOTH</w:t>
-            </w:r>
-          </w:p>
-        </w:tc>
-        <w:tc>
-          <w:tcPr>
-            <w:tcW w:w="2878" w:type="dxa"/>
-          </w:tcPr>
-          <w:p>
-            <w:pPr>
-              <w:rPr>
-                <w:lang w:val="en-US"/>
-              </w:rPr>
-            </w:pPr>
-            <w:r>
-              <w:rPr>
-                <w:lang w:val="en-US"/>
-              </w:rPr>
-              <w:t xml:space="preserve">Serial </w:t>
-            </w:r>
-            <w:proofErr w:type="spellStart"/>
-            <w:r>
-              <w:rPr>
-                <w:lang w:val="en-US"/>
-              </w:rPr>
-              <w:t>Comms</w:t>
-            </w:r>
-            <w:proofErr w:type="spellEnd"/>
-          </w:p>
-        </w:tc>
-        <w:tc>
-          <w:tcPr>
-            <w:tcW w:w="2409" w:type="dxa"/>
-          </w:tcPr>
-          <w:p>
-            <w:pPr>
-              <w:rPr>
-                <w:lang w:val="en-US"/>
-              </w:rPr>
-            </w:pPr>
-            <w:r>
-              <w:rPr>
-                <w:lang w:val="en-US"/>
-              </w:rPr>
-              <w:t>SP2</w:t>
-            </w:r>
-          </w:p>
-        </w:tc>
-      </w:tr>
-      <w:tr>
-        <w:tc>
-          <w:tcPr>
-            <w:tcW w:w="1342" w:type="dxa"/>
-          </w:tcPr>
-          <w:p>
-            <w:pPr>
-              <w:rPr>
-                <w:lang w:val="en-US"/>
-              </w:rPr>
-            </w:pPr>
-            <w:r>
-              <w:rPr>
-                <w:lang w:val="en-US"/>
-              </w:rPr>
-              <w:t>0x28</w:t>
-            </w:r>
-          </w:p>
-        </w:tc>
-        <w:tc>
-          <w:tcPr>
-            <w:tcW w:w="2344" w:type="dxa"/>
-          </w:tcPr>
-          <w:p>
-            <w:pPr>
-              <w:rPr>
-                <w:lang w:val="en-US"/>
-              </w:rPr>
-            </w:pPr>
-          </w:p>
-        </w:tc>
-        <w:tc>
-          <w:tcPr>
-            <w:tcW w:w="950" w:type="dxa"/>
-          </w:tcPr>
-          <w:p>
-            <w:pPr>
-              <w:rPr>
-                <w:lang w:val="en-US"/>
-              </w:rPr>
-            </w:pPr>
-          </w:p>
-        </w:tc>
-        <w:tc>
-          <w:tcPr>
-            <w:tcW w:w="2878" w:type="dxa"/>
-          </w:tcPr>
-          <w:p>
-            <w:pPr>
-              <w:rPr>
-                <w:lang w:val="en-US"/>
-              </w:rPr>
-            </w:pPr>
-          </w:p>
-        </w:tc>
-        <w:tc>
-          <w:tcPr>
-            <w:tcW w:w="2409" w:type="dxa"/>
-          </w:tcPr>
-          <w:p>
-            <w:pPr>
-              <w:rPr>
-                <w:lang w:val="en-US"/>
-              </w:rPr>
-            </w:pPr>
-          </w:p>
-        </w:tc>
-      </w:tr>
-      <w:tr>
-        <w:tc>
-          <w:tcPr>
-            <w:tcW w:w="1342" w:type="dxa"/>
-          </w:tcPr>
-          <w:p>
-            <w:pPr>
-              <w:rPr>
-                <w:lang w:val="en-US"/>
-              </w:rPr>
-            </w:pPr>
-            <w:r>
-              <w:rPr>
-                <w:lang w:val="en-US"/>
-              </w:rPr>
-              <w:t>0x30-0x37</w:t>
-            </w:r>
-          </w:p>
-        </w:tc>
-        <w:tc>
-          <w:tcPr>
-            <w:tcW w:w="2344" w:type="dxa"/>
-          </w:tcPr>
-          <w:p>
-            <w:pPr>
-              <w:rPr>
-                <w:lang w:val="en-US"/>
-              </w:rPr>
-            </w:pPr>
-            <w:r>
-              <w:rPr>
-                <w:lang w:val="en-US"/>
-              </w:rPr>
-              <w:t>Storage Card via RS232</w:t>
-            </w:r>
-          </w:p>
-        </w:tc>
-        <w:tc>
-          <w:tcPr>
-            <w:tcW w:w="950" w:type="dxa"/>
-          </w:tcPr>
-          <w:p>
-            <w:pPr>
-              <w:rPr>
-                <w:lang w:val="en-US"/>
-              </w:rPr>
-            </w:pPr>
-            <w:r>
-              <w:rPr>
-                <w:lang w:val="en-US"/>
-              </w:rPr>
-              <w:t>BOTH</w:t>
-            </w:r>
-          </w:p>
-        </w:tc>
-        <w:tc>
-          <w:tcPr>
-            <w:tcW w:w="2878" w:type="dxa"/>
-          </w:tcPr>
-          <w:p>
-            <w:pPr>
-              <w:rPr>
-                <w:lang w:val="en-US"/>
-              </w:rPr>
-            </w:pPr>
-            <w:r>
-              <w:rPr>
-                <w:lang w:val="en-US"/>
-              </w:rPr>
-              <w:t xml:space="preserve">Serial </w:t>
-            </w:r>
-            <w:proofErr w:type="spellStart"/>
-            <w:r>
-              <w:rPr>
-                <w:lang w:val="en-US"/>
-              </w:rPr>
-              <w:t>Comms</w:t>
-            </w:r>
-            <w:proofErr w:type="spellEnd"/>
-            <w:r>
-              <w:rPr>
-                <w:lang w:val="en-US"/>
-              </w:rPr>
-              <w:t xml:space="preserve"> to </w:t>
-            </w:r>
-            <w:proofErr w:type="spellStart"/>
-            <w:r>
-              <w:rPr>
-                <w:lang w:val="en-US"/>
-              </w:rPr>
-              <w:t>Arduino</w:t>
-            </w:r>
-            <w:proofErr w:type="spellEnd"/>
-          </w:p>
-        </w:tc>
-        <w:tc>
-          <w:tcPr>
-            <w:tcW w:w="2409" w:type="dxa"/>
-          </w:tcPr>
-          <w:p>
-            <w:pPr>
-              <w:rPr>
-                <w:lang w:val="en-US"/>
-              </w:rPr>
-            </w:pPr>
-            <w:r>
-              <w:rPr>
-                <w:lang w:val="en-US"/>
-              </w:rPr>
-              <w:t>SP1</w:t>
-            </w:r>
-          </w:p>
-        </w:tc>
-      </w:tr>
-      <w:tr>
-        <w:tc>
-          <w:tcPr>
-            <w:tcW w:w="1342" w:type="dxa"/>
-          </w:tcPr>
-          <w:p>
-            <w:pPr>
-              <w:rPr>
-                <w:lang w:val="en-US"/>
-              </w:rPr>
-            </w:pPr>
-            <w:r>
-              <w:rPr>
-                <w:lang w:val="en-US"/>
-              </w:rPr>
-              <w:t>0x38</w:t>
-            </w:r>
-          </w:p>
-        </w:tc>
-        <w:tc>
-          <w:tcPr>
-            <w:tcW w:w="2344" w:type="dxa"/>
-          </w:tcPr>
-          <w:p>
-            <w:pPr>
-              <w:rPr>
-                <w:lang w:val="en-US"/>
-              </w:rPr>
-            </w:pPr>
-          </w:p>
-        </w:tc>
-        <w:tc>
-          <w:tcPr>
-            <w:tcW w:w="950" w:type="dxa"/>
-          </w:tcPr>
-          <w:p>
-            <w:pPr>
-              <w:rPr>
-                <w:lang w:val="en-US"/>
-              </w:rPr>
-            </w:pPr>
-          </w:p>
-        </w:tc>
-        <w:tc>
-          <w:tcPr>
-            <w:tcW w:w="2878" w:type="dxa"/>
-          </w:tcPr>
-          <w:p>
-            <w:pPr>
-              <w:rPr>
-                <w:lang w:val="en-US"/>
-              </w:rPr>
-            </w:pPr>
-          </w:p>
-        </w:tc>
-        <w:tc>
-          <w:tcPr>
-            <w:tcW w:w="2409" w:type="dxa"/>
-          </w:tcPr>
-          <w:p>
-            <w:pPr>
-              <w:rPr>
-                <w:lang w:val="en-US"/>
-              </w:rPr>
-            </w:pPr>
-            <w:r>
-              <w:rPr>
-                <w:lang w:val="en-US"/>
-              </w:rPr>
-              <w:t>EX3</w:t>
-            </w:r>
-          </w:p>
-        </w:tc>
-      </w:tr>
-      <w:tr>
-        <w:tc>
-          <w:tcPr>
-            <w:tcW w:w="1342" w:type="dxa"/>
-            <w:shd w:val="clear" w:color="auto" w:fill="BFBFBF" w:themeFill="background1" w:themeFillShade="BF"/>
-          </w:tcPr>
-          <w:p>
-            <w:pPr>
-              <w:rPr>
-                <w:lang w:val="en-US"/>
-              </w:rPr>
-            </w:pPr>
-            <w:r>
-              <w:rPr>
-                <w:lang w:val="en-US"/>
-              </w:rPr>
-              <w:t>0x40</w:t>
-            </w:r>
-          </w:p>
-        </w:tc>
-        <w:tc>
-          <w:tcPr>
-            <w:tcW w:w="2344" w:type="dxa"/>
-            <w:shd w:val="clear" w:color="auto" w:fill="BFBFBF" w:themeFill="background1" w:themeFillShade="BF"/>
-          </w:tcPr>
-          <w:p>
-            <w:pPr>
-              <w:rPr>
-                <w:lang w:val="en-US"/>
-              </w:rPr>
-            </w:pPr>
-            <w:r>
-              <w:rPr>
-                <w:lang w:val="en-US"/>
-              </w:rPr>
-              <w:t>Interrupt Module</w:t>
-            </w:r>
-          </w:p>
-        </w:tc>
-        <w:tc>
-          <w:tcPr>
-            <w:tcW w:w="950" w:type="dxa"/>
-            <w:shd w:val="clear" w:color="auto" w:fill="BFBFBF" w:themeFill="background1" w:themeFillShade="BF"/>
-          </w:tcPr>
-          <w:p>
-            <w:pPr>
-              <w:rPr>
-                <w:lang w:val="en-US"/>
-              </w:rPr>
-            </w:pPr>
-            <w:r>
-              <w:rPr>
-                <w:lang w:val="en-US"/>
-              </w:rPr>
-              <w:t>OUT</w:t>
-            </w:r>
-          </w:p>
-        </w:tc>
-        <w:tc>
-          <w:tcPr>
-            <w:tcW w:w="2878" w:type="dxa"/>
-            <w:shd w:val="clear" w:color="auto" w:fill="BFBFBF" w:themeFill="background1" w:themeFillShade="BF"/>
-          </w:tcPr>
-          <w:p>
-            <w:pPr>
-              <w:rPr>
-                <w:lang w:val="en-US"/>
-              </w:rPr>
-            </w:pPr>
-            <w:r>
-              <w:rPr>
-                <w:lang w:val="en-US"/>
-              </w:rPr>
-              <w:t>Clear an Interrupt</w:t>
-            </w:r>
-          </w:p>
-        </w:tc>
-        <w:tc>
-          <w:tcPr>
-            <w:tcW w:w="2409" w:type="dxa"/>
-            <w:shd w:val="clear" w:color="auto" w:fill="BFBFBF" w:themeFill="background1" w:themeFillShade="BF"/>
-          </w:tcPr>
-          <w:p>
-            <w:pPr>
-              <w:rPr>
-                <w:lang w:val="en-US"/>
-              </w:rPr>
-            </w:pPr>
-            <w:r>
-              <w:rPr>
-                <w:lang w:val="en-US"/>
-              </w:rPr>
-              <w:t>EX2</w:t>
-            </w:r>
-          </w:p>
-        </w:tc>
-      </w:tr>
-      <w:tr>
-        <w:tc>
-          <w:tcPr>
-            <w:tcW w:w="1342" w:type="dxa"/>
-            <w:shd w:val="clear" w:color="auto" w:fill="BFBFBF" w:themeFill="background1" w:themeFillShade="BF"/>
-          </w:tcPr>
-          <w:p>
-            <w:pPr>
-              <w:rPr>
-                <w:lang w:val="en-US"/>
-              </w:rPr>
-            </w:pPr>
-            <w:r>
-              <w:rPr>
-                <w:lang w:val="en-US"/>
-              </w:rPr>
-              <w:t>0x48-0x4B</w:t>
-            </w:r>
-          </w:p>
-        </w:tc>
-        <w:tc>
-          <w:tcPr>
-            <w:tcW w:w="2344" w:type="dxa"/>
-            <w:shd w:val="clear" w:color="auto" w:fill="BFBFBF" w:themeFill="background1" w:themeFillShade="BF"/>
-          </w:tcPr>
-          <w:p>
-            <w:pPr>
-              <w:rPr>
-                <w:lang w:val="en-US"/>
-              </w:rPr>
-            </w:pPr>
-            <w:r>
-              <w:rPr>
-                <w:lang w:val="en-US"/>
-              </w:rPr>
-              <w:t>I2C Module</w:t>
-            </w:r>
-          </w:p>
-        </w:tc>
-        <w:tc>
-          <w:tcPr>
-            <w:tcW w:w="950" w:type="dxa"/>
-            <w:shd w:val="clear" w:color="auto" w:fill="BFBFBF" w:themeFill="background1" w:themeFillShade="BF"/>
-          </w:tcPr>
-          <w:p>
-            <w:pPr>
-              <w:rPr>
-                <w:lang w:val="en-US"/>
-              </w:rPr>
-            </w:pPr>
-            <w:r>
-              <w:rPr>
-                <w:lang w:val="en-US"/>
-              </w:rPr>
-              <w:t>BOTH</w:t>
-            </w:r>
-          </w:p>
-        </w:tc>
-        <w:tc>
-          <w:tcPr>
-            <w:tcW w:w="2878" w:type="dxa"/>
-            <w:shd w:val="clear" w:color="auto" w:fill="BFBFBF" w:themeFill="background1" w:themeFillShade="BF"/>
-          </w:tcPr>
-          <w:p>
-            <w:pPr>
-              <w:rPr>
-                <w:lang w:val="en-US"/>
-              </w:rPr>
-            </w:pPr>
-            <w:r>
-              <w:rPr>
-                <w:lang w:val="en-US"/>
-              </w:rPr>
-              <w:t>Control I2C Module &amp; devices</w:t>
-            </w:r>
-          </w:p>
-        </w:tc>
-        <w:tc>
-          <w:tcPr>
-            <w:tcW w:w="2409" w:type="dxa"/>
-            <w:shd w:val="clear" w:color="auto" w:fill="BFBFBF" w:themeFill="background1" w:themeFillShade="BF"/>
-          </w:tcPr>
-          <w:p>
-            <w:pPr>
-              <w:rPr>
-                <w:lang w:val="en-US"/>
-              </w:rPr>
-            </w:pPr>
-            <w:r>
-              <w:rPr>
-                <w:lang w:val="en-US"/>
-              </w:rPr>
-              <w:t>EX1</w:t>
-            </w:r>
-          </w:p>
-        </w:tc>
-      </w:tr>
-      <w:tr>
-        <w:tc>
-          <w:tcPr>
-            <w:tcW w:w="1342" w:type="dxa"/>
-            <w:shd w:val="clear" w:color="auto" w:fill="BFBFBF" w:themeFill="background1" w:themeFillShade="BF"/>
-          </w:tcPr>
-          <w:p>
-            <w:pPr>
-              <w:rPr>
-                <w:lang w:val="en-US"/>
-              </w:rPr>
-            </w:pPr>
-            <w:r>
-              <w:rPr>
-                <w:lang w:val="en-US"/>
-              </w:rPr>
-              <w:t>0x50</w:t>
-            </w:r>
-          </w:p>
-        </w:tc>
-        <w:tc>
-          <w:tcPr>
-            <w:tcW w:w="2344" w:type="dxa"/>
-            <w:shd w:val="clear" w:color="auto" w:fill="BFBFBF" w:themeFill="background1" w:themeFillShade="BF"/>
-          </w:tcPr>
-          <w:p>
-            <w:pPr>
-              <w:rPr>
-                <w:lang w:val="en-US"/>
-              </w:rPr>
-            </w:pPr>
-          </w:p>
-        </w:tc>
-        <w:tc>
-          <w:tcPr>
-            <w:tcW w:w="950" w:type="dxa"/>
-            <w:shd w:val="clear" w:color="auto" w:fill="BFBFBF" w:themeFill="background1" w:themeFillShade="BF"/>
-          </w:tcPr>
-          <w:p>
-            <w:pPr>
-              <w:rPr>
-                <w:lang w:val="en-US"/>
-              </w:rPr>
-            </w:pPr>
-          </w:p>
-        </w:tc>
-        <w:tc>
-          <w:tcPr>
-            <w:tcW w:w="2878" w:type="dxa"/>
-            <w:shd w:val="clear" w:color="auto" w:fill="BFBFBF" w:themeFill="background1" w:themeFillShade="BF"/>
-          </w:tcPr>
-          <w:p>
-            <w:pPr>
-              <w:rPr>
-                <w:lang w:val="en-US"/>
-              </w:rPr>
-            </w:pPr>
-          </w:p>
-        </w:tc>
-        <w:tc>
-          <w:tcPr>
-            <w:tcW w:w="2409" w:type="dxa"/>
-            <w:shd w:val="clear" w:color="auto" w:fill="BFBFBF" w:themeFill="background1" w:themeFillShade="BF"/>
-          </w:tcPr>
-          <w:p>
-            <w:pPr>
-              <w:rPr>
-                <w:lang w:val="en-US"/>
-              </w:rPr>
-            </w:pPr>
-          </w:p>
-        </w:tc>
-      </w:tr>
-      <w:tr>
-        <w:tc>
-          <w:tcPr>
-            <w:tcW w:w="1342" w:type="dxa"/>
-            <w:shd w:val="clear" w:color="auto" w:fill="BFBFBF" w:themeFill="background1" w:themeFillShade="BF"/>
-          </w:tcPr>
-          <w:p>
-            <w:pPr>
-              <w:rPr>
-                <w:lang w:val="en-US"/>
-              </w:rPr>
-            </w:pPr>
-            <w:r>
-              <w:rPr>
-                <w:lang w:val="en-US"/>
-              </w:rPr>
-              <w:t>0x58</w:t>
-            </w:r>
-          </w:p>
-        </w:tc>
-        <w:tc>
-          <w:tcPr>
-            <w:tcW w:w="2344" w:type="dxa"/>
-            <w:shd w:val="clear" w:color="auto" w:fill="BFBFBF" w:themeFill="background1" w:themeFillShade="BF"/>
-          </w:tcPr>
-          <w:p>
-            <w:pPr>
-              <w:rPr>
-                <w:lang w:val="en-US"/>
-              </w:rPr>
-            </w:pPr>
-          </w:p>
-        </w:tc>
-        <w:tc>
-          <w:tcPr>
-            <w:tcW w:w="950" w:type="dxa"/>
-            <w:shd w:val="clear" w:color="auto" w:fill="BFBFBF" w:themeFill="background1" w:themeFillShade="BF"/>
-          </w:tcPr>
-          <w:p>
-            <w:pPr>
-              <w:rPr>
-                <w:lang w:val="en-US"/>
-              </w:rPr>
-            </w:pPr>
-          </w:p>
-        </w:tc>
-        <w:tc>
-          <w:tcPr>
-            <w:tcW w:w="2878" w:type="dxa"/>
-            <w:shd w:val="clear" w:color="auto" w:fill="BFBFBF" w:themeFill="background1" w:themeFillShade="BF"/>
-          </w:tcPr>
-          <w:p>
-            <w:pPr>
-              <w:rPr>
-                <w:lang w:val="en-US"/>
-              </w:rPr>
-            </w:pPr>
-          </w:p>
-        </w:tc>
-        <w:tc>
-          <w:tcPr>
-            <w:tcW w:w="2409" w:type="dxa"/>
-            <w:shd w:val="clear" w:color="auto" w:fill="BFBFBF" w:themeFill="background1" w:themeFillShade="BF"/>
-          </w:tcPr>
-          <w:p>
-            <w:pPr>
-              <w:rPr>
-                <w:lang w:val="en-US"/>
-              </w:rPr>
-            </w:pPr>
-          </w:p>
-        </w:tc>
-      </w:tr>
-      <w:tr>
-        <w:tc>
-          <w:tcPr>
-            <w:tcW w:w="1342" w:type="dxa"/>
-            <w:shd w:val="clear" w:color="auto" w:fill="BFBFBF" w:themeFill="background1" w:themeFillShade="BF"/>
-          </w:tcPr>
-          <w:p>
-            <w:pPr>
-              <w:rPr>
-                <w:lang w:val="en-US"/>
-              </w:rPr>
-            </w:pPr>
-            <w:r>
-              <w:rPr>
-                <w:lang w:val="en-US"/>
-              </w:rPr>
-              <w:t>0x60</w:t>
-            </w:r>
-          </w:p>
-        </w:tc>
-        <w:tc>
-          <w:tcPr>
-            <w:tcW w:w="2344" w:type="dxa"/>
-            <w:shd w:val="clear" w:color="auto" w:fill="BFBFBF" w:themeFill="background1" w:themeFillShade="BF"/>
-          </w:tcPr>
-          <w:p>
-            <w:pPr>
-              <w:rPr>
-                <w:lang w:val="en-US"/>
-              </w:rPr>
-            </w:pPr>
-          </w:p>
-        </w:tc>
-        <w:tc>
-          <w:tcPr>
-            <w:tcW w:w="950" w:type="dxa"/>
-            <w:shd w:val="clear" w:color="auto" w:fill="BFBFBF" w:themeFill="background1" w:themeFillShade="BF"/>
-          </w:tcPr>
-          <w:p>
-            <w:pPr>
-              <w:rPr>
-                <w:lang w:val="en-US"/>
-              </w:rPr>
-            </w:pPr>
-          </w:p>
-        </w:tc>
-        <w:tc>
-          <w:tcPr>
-            <w:tcW w:w="2878" w:type="dxa"/>
-            <w:shd w:val="clear" w:color="auto" w:fill="BFBFBF" w:themeFill="background1" w:themeFillShade="BF"/>
-          </w:tcPr>
-          <w:p>
-            <w:pPr>
-              <w:rPr>
-                <w:lang w:val="en-US"/>
-              </w:rPr>
-            </w:pPr>
-          </w:p>
-        </w:tc>
-        <w:tc>
-          <w:tcPr>
-            <w:tcW w:w="2409" w:type="dxa"/>
-            <w:shd w:val="clear" w:color="auto" w:fill="BFBFBF" w:themeFill="background1" w:themeFillShade="BF"/>
-          </w:tcPr>
-          <w:p>
-            <w:pPr>
-              <w:rPr>
-                <w:lang w:val="en-US"/>
-              </w:rPr>
-            </w:pPr>
-          </w:p>
-        </w:tc>
-      </w:tr>
-      <w:tr>
-        <w:tc>
-          <w:tcPr>
-            <w:tcW w:w="1342" w:type="dxa"/>
-            <w:shd w:val="clear" w:color="auto" w:fill="BFBFBF" w:themeFill="background1" w:themeFillShade="BF"/>
-          </w:tcPr>
-          <w:p>
-            <w:pPr>
-              <w:rPr>
-                <w:lang w:val="en-US"/>
-              </w:rPr>
-            </w:pPr>
-            <w:r>
-              <w:rPr>
-                <w:lang w:val="en-US"/>
-              </w:rPr>
-              <w:t>0x68</w:t>
-            </w:r>
-          </w:p>
-        </w:tc>
-        <w:tc>
-          <w:tcPr>
-            <w:tcW w:w="2344" w:type="dxa"/>
-            <w:shd w:val="clear" w:color="auto" w:fill="BFBFBF" w:themeFill="background1" w:themeFillShade="BF"/>
-          </w:tcPr>
-          <w:p>
-            <w:pPr>
-              <w:rPr>
-                <w:lang w:val="en-US"/>
-              </w:rPr>
-            </w:pPr>
-          </w:p>
-        </w:tc>
-        <w:tc>
-          <w:tcPr>
-            <w:tcW w:w="950" w:type="dxa"/>
-            <w:shd w:val="clear" w:color="auto" w:fill="BFBFBF" w:themeFill="background1" w:themeFillShade="BF"/>
-          </w:tcPr>
-          <w:p>
-            <w:pPr>
-              <w:rPr>
-                <w:lang w:val="en-US"/>
-              </w:rPr>
-            </w:pPr>
-          </w:p>
-        </w:tc>
-        <w:tc>
-          <w:tcPr>
-            <w:tcW w:w="2878" w:type="dxa"/>
-            <w:shd w:val="clear" w:color="auto" w:fill="BFBFBF" w:themeFill="background1" w:themeFillShade="BF"/>
-          </w:tcPr>
-          <w:p>
-            <w:pPr>
-              <w:rPr>
-                <w:lang w:val="en-US"/>
-              </w:rPr>
-            </w:pPr>
-          </w:p>
-        </w:tc>
-        <w:tc>
-          <w:tcPr>
-            <w:tcW w:w="2409" w:type="dxa"/>
-            <w:shd w:val="clear" w:color="auto" w:fill="BFBFBF" w:themeFill="background1" w:themeFillShade="BF"/>
-          </w:tcPr>
-          <w:p>
-            <w:pPr>
-              <w:rPr>
-                <w:lang w:val="en-US"/>
-              </w:rPr>
-            </w:pPr>
-          </w:p>
-        </w:tc>
-      </w:tr>
-      <w:tr>
-        <w:tc>
-          <w:tcPr>
-            <w:tcW w:w="1342" w:type="dxa"/>
-            <w:shd w:val="clear" w:color="auto" w:fill="BFBFBF" w:themeFill="background1" w:themeFillShade="BF"/>
-          </w:tcPr>
-          <w:p>
-            <w:pPr>
-              <w:rPr>
-                <w:lang w:val="en-US"/>
-              </w:rPr>
-            </w:pPr>
-            <w:r>
-              <w:rPr>
-                <w:lang w:val="en-US"/>
-              </w:rPr>
-              <w:t>0x70</w:t>
-            </w:r>
-          </w:p>
-        </w:tc>
-        <w:tc>
-          <w:tcPr>
-            <w:tcW w:w="2344" w:type="dxa"/>
-            <w:shd w:val="clear" w:color="auto" w:fill="BFBFBF" w:themeFill="background1" w:themeFillShade="BF"/>
-          </w:tcPr>
-          <w:p>
-            <w:pPr>
-              <w:rPr>
-                <w:lang w:val="en-US"/>
-              </w:rPr>
-            </w:pPr>
-          </w:p>
-        </w:tc>
-        <w:tc>
-          <w:tcPr>
-            <w:tcW w:w="950" w:type="dxa"/>
-            <w:shd w:val="clear" w:color="auto" w:fill="BFBFBF" w:themeFill="background1" w:themeFillShade="BF"/>
-          </w:tcPr>
-          <w:p>
-            <w:pPr>
-              <w:rPr>
-                <w:lang w:val="en-US"/>
-              </w:rPr>
-            </w:pPr>
-          </w:p>
-        </w:tc>
-        <w:tc>
-          <w:tcPr>
-            <w:tcW w:w="2878" w:type="dxa"/>
-            <w:shd w:val="clear" w:color="auto" w:fill="BFBFBF" w:themeFill="background1" w:themeFillShade="BF"/>
-          </w:tcPr>
-          <w:p>
-            <w:pPr>
-              <w:rPr>
-                <w:lang w:val="en-US"/>
-              </w:rPr>
-            </w:pPr>
-          </w:p>
-        </w:tc>
-        <w:tc>
-          <w:tcPr>
-            <w:tcW w:w="2409" w:type="dxa"/>
-            <w:shd w:val="clear" w:color="auto" w:fill="BFBFBF" w:themeFill="background1" w:themeFillShade="BF"/>
-          </w:tcPr>
-          <w:p>
-            <w:pPr>
-              <w:rPr>
-                <w:lang w:val="en-US"/>
-              </w:rPr>
-            </w:pPr>
-          </w:p>
-        </w:tc>
-      </w:tr>
-      <w:tr>
-        <w:tc>
-          <w:tcPr>
-            <w:tcW w:w="1342" w:type="dxa"/>
-            <w:shd w:val="clear" w:color="auto" w:fill="BFBFBF" w:themeFill="background1" w:themeFillShade="BF"/>
-          </w:tcPr>
-          <w:p>
-            <w:pPr>
-              <w:rPr>
-                <w:lang w:val="en-US"/>
-              </w:rPr>
-            </w:pPr>
-            <w:r>
-              <w:rPr>
-                <w:lang w:val="en-US"/>
-              </w:rPr>
-              <w:t>0x78</w:t>
-            </w:r>
-          </w:p>
-        </w:tc>
-        <w:tc>
-          <w:tcPr>
-            <w:tcW w:w="2344" w:type="dxa"/>
-            <w:shd w:val="clear" w:color="auto" w:fill="BFBFBF" w:themeFill="background1" w:themeFillShade="BF"/>
-          </w:tcPr>
-          <w:p>
-            <w:pPr>
-              <w:rPr>
-                <w:lang w:val="en-US"/>
-              </w:rPr>
-            </w:pPr>
-            <w:r>
-              <w:rPr>
-                <w:lang w:val="en-US"/>
-              </w:rPr>
-              <w:t>PS/2 Keyboard</w:t>
-            </w:r>
-          </w:p>
-        </w:tc>
-        <w:tc>
-          <w:tcPr>
-            <w:tcW w:w="950" w:type="dxa"/>
-            <w:shd w:val="clear" w:color="auto" w:fill="BFBFBF" w:themeFill="background1" w:themeFillShade="BF"/>
-          </w:tcPr>
-          <w:p>
-            <w:pPr>
-              <w:rPr>
-                <w:lang w:val="en-US"/>
-              </w:rPr>
-            </w:pPr>
-            <w:r>
-              <w:rPr>
-                <w:lang w:val="en-US"/>
-              </w:rPr>
-              <w:t>BOTH</w:t>
-            </w:r>
-          </w:p>
-        </w:tc>
-        <w:tc>
-          <w:tcPr>
-            <w:tcW w:w="2878" w:type="dxa"/>
-            <w:shd w:val="clear" w:color="auto" w:fill="BFBFBF" w:themeFill="background1" w:themeFillShade="BF"/>
-          </w:tcPr>
-          <w:p>
-            <w:pPr>
-              <w:rPr>
-                <w:lang w:val="en-US"/>
-              </w:rPr>
-            </w:pPr>
-            <w:r>
-              <w:rPr>
-                <w:lang w:val="en-US"/>
-              </w:rPr>
-              <w:t>Control the new Ps/2 Keyboard v5 Board</w:t>
-            </w:r>
-          </w:p>
-        </w:tc>
-        <w:tc>
-          <w:tcPr>
-            <w:tcW w:w="2409" w:type="dxa"/>
-            <w:shd w:val="clear" w:color="auto" w:fill="BFBFBF" w:themeFill="background1" w:themeFillShade="BF"/>
-          </w:tcPr>
-          <w:p>
-            <w:pPr>
-              <w:rPr>
-                <w:lang w:val="en-US"/>
-              </w:rPr>
-            </w:pPr>
-            <w:r>
-              <w:rPr>
-                <w:lang w:val="en-US"/>
-              </w:rPr>
-              <w:t>Straight connection</w:t>
-            </w:r>
-          </w:p>
-        </w:tc>
-      </w:tr>
-    </w:tbl>
     <w:p>
       <w:pPr>
         <w:rPr>
@@ -1905,13 +356,7 @@
               <w:rPr>
                 <w:lang w:val="en-US"/>
               </w:rPr>
-              <w:t>SP</w:t>
-            </w:r>
-            <w:r>
-              <w:rPr>
-                <w:lang w:val="en-US"/>
-              </w:rPr>
-              <w:t>4</w:t>
+              <w:t>SP4</w:t>
             </w:r>
           </w:p>
         </w:tc>
@@ -2003,13 +448,7 @@
               <w:rPr>
                 <w:lang w:val="en-US"/>
               </w:rPr>
-              <w:t>SP</w:t>
-            </w:r>
-            <w:r>
-              <w:rPr>
-                <w:lang w:val="en-US"/>
-              </w:rPr>
-              <w:t>3</w:t>
+              <w:t>SP3</w:t>
             </w:r>
           </w:p>
         </w:tc>
@@ -2029,13 +468,7 @@
               <w:rPr>
                 <w:lang w:val="en-US"/>
               </w:rPr>
-              <w:t>0x18</w:t>
-            </w:r>
-            <w:r>
-              <w:rPr>
-                <w:lang w:val="en-US"/>
-              </w:rPr>
-              <w:t xml:space="preserve"> </w:t>
+              <w:t xml:space="preserve">0x18 </w:t>
             </w:r>
             <w:r>
               <w:rPr>
@@ -2245,13 +678,7 @@
               <w:rPr>
                 <w:lang w:val="en-US"/>
               </w:rPr>
-              <w:t>0x28</w:t>
-            </w:r>
-            <w:r>
-              <w:rPr>
-                <w:lang w:val="en-US"/>
-              </w:rPr>
-              <w:t xml:space="preserve"> </w:t>
+              <w:t xml:space="preserve">0x28 </w:t>
             </w:r>
             <w:r>
               <w:rPr>
@@ -2465,6 +892,12 @@
                 <w:lang w:val="en-US"/>
               </w:rPr>
             </w:pPr>
+            <w:r>
+              <w:rPr>
+                <w:lang w:val="en-US"/>
+              </w:rPr>
+              <w:t xml:space="preserve">Sound on SN76489AN </w:t>
+            </w:r>
           </w:p>
         </w:tc>
         <w:tc>
@@ -2477,6 +910,12 @@
                 <w:lang w:val="en-US"/>
               </w:rPr>
             </w:pPr>
+            <w:r>
+              <w:rPr>
+                <w:lang w:val="en-US"/>
+              </w:rPr>
+              <w:t>OUT</w:t>
+            </w:r>
           </w:p>
         </w:tc>
         <w:tc>
@@ -2489,6 +928,12 @@
                 <w:lang w:val="en-US"/>
               </w:rPr>
             </w:pPr>
+            <w:r>
+              <w:rPr>
+                <w:lang w:val="en-US"/>
+              </w:rPr>
+              <w:t>Sound chip</w:t>
+            </w:r>
           </w:p>
         </w:tc>
         <w:tc>
@@ -2501,6 +946,12 @@
                 <w:lang w:val="en-US"/>
               </w:rPr>
             </w:pPr>
+            <w:r>
+              <w:rPr>
+                <w:lang w:val="en-US"/>
+              </w:rPr>
+              <w:t>Direct</w:t>
+            </w:r>
           </w:p>
         </w:tc>
       </w:tr>
@@ -3078,13 +1529,7 @@
               <w:rPr>
                 <w:lang w:val="en-US"/>
               </w:rPr>
-              <w:t>EX</w:t>
-            </w:r>
-            <w:r>
-              <w:rPr>
-                <w:lang w:val="en-US"/>
-              </w:rPr>
-              <w:t>2</w:t>
+              <w:t>EX2</w:t>
             </w:r>
           </w:p>
         </w:tc>

</xml_diff>